<commit_message>
Alleen maar een voorbladje aan toegevoegd
</commit_message>
<xml_diff>
--- a/Documenten/Interviewverslag.docx
+++ b/Documenten/Interviewverslag.docx
@@ -1,277 +1,1017 @@
 
 <file path=word/document.xml><?xml version="1.0" encoding="utf-8"?>
-<w:document xmlns:wpc="http://schemas.microsoft.com/office/word/2010/wordprocessingCanvas" xmlns:mc="http://schemas.openxmlformats.org/markup-compatibility/2006" xmlns:o="urn:schemas-microsoft-com:office:office" xmlns:r="http://schemas.openxmlformats.org/officeDocument/2006/relationships" xmlns:m="http://schemas.openxmlformats.org/officeDocument/2006/math" xmlns:v="urn:schemas-microsoft-com:vml" xmlns:wp14="http://schemas.microsoft.com/office/word/2010/wordprocessingDrawing" xmlns:wp="http://schemas.openxmlformats.org/drawingml/2006/wordprocessingDrawing" xmlns:w10="urn:schemas-microsoft-com:office:word" xmlns:w="http://schemas.openxmlformats.org/wordprocessingml/2006/main" xmlns:w14="http://schemas.microsoft.com/office/word/2010/wordml" xmlns:w15="http://schemas.microsoft.com/office/word/2012/wordml" xmlns:wpg="http://schemas.microsoft.com/office/word/2010/wordprocessingGroup" xmlns:wpi="http://schemas.microsoft.com/office/word/2010/wordprocessingInk" xmlns:wne="http://schemas.microsoft.com/office/word/2006/wordml" xmlns:wps="http://schemas.microsoft.com/office/word/2010/wordprocessingShape" mc:Ignorable="w14 w15 wp14">
+<w:document xmlns:wpc="http://schemas.microsoft.com/office/word/2010/wordprocessingCanvas" xmlns:cx="http://schemas.microsoft.com/office/drawing/2014/chartex" xmlns:cx1="http://schemas.microsoft.com/office/drawing/2015/9/8/chartex" xmlns:cx2="http://schemas.microsoft.com/office/drawing/2015/10/21/chartex" xmlns:cx3="http://schemas.microsoft.com/office/drawing/2016/5/9/chartex" xmlns:cx4="http://schemas.microsoft.com/office/drawing/2016/5/10/chartex" xmlns:cx5="http://schemas.microsoft.com/office/drawing/2016/5/11/chartex" xmlns:mc="http://schemas.openxmlformats.org/markup-compatibility/2006" xmlns:o="urn:schemas-microsoft-com:office:office" xmlns:r="http://schemas.openxmlformats.org/officeDocument/2006/relationships" xmlns:m="http://schemas.openxmlformats.org/officeDocument/2006/math" xmlns:v="urn:schemas-microsoft-com:vml" xmlns:wp14="http://schemas.microsoft.com/office/word/2010/wordprocessingDrawing" xmlns:wp="http://schemas.openxmlformats.org/drawingml/2006/wordprocessingDrawing" xmlns:w10="urn:schemas-microsoft-com:office:word" xmlns:w="http://schemas.openxmlformats.org/wordprocessingml/2006/main" xmlns:w14="http://schemas.microsoft.com/office/word/2010/wordml" xmlns:w15="http://schemas.microsoft.com/office/word/2012/wordml" xmlns:w16se="http://schemas.microsoft.com/office/word/2015/wordml/symex" xmlns:wpg="http://schemas.microsoft.com/office/word/2010/wordprocessingGroup" xmlns:wpi="http://schemas.microsoft.com/office/word/2010/wordprocessingInk" xmlns:wne="http://schemas.microsoft.com/office/word/2006/wordml" xmlns:wps="http://schemas.microsoft.com/office/word/2010/wordprocessingShape" mc:Ignorable="w14 w15 w16se wp14">
   <w:body>
+    <w:sdt>
+      <w:sdtPr>
+        <w:id w:val="97227810"/>
+        <w:docPartObj>
+          <w:docPartGallery w:val="Cover Pages"/>
+          <w:docPartUnique/>
+        </w:docPartObj>
+      </w:sdtPr>
+      <w:sdtContent>
+        <w:p>
+          <w:r>
+            <w:rPr>
+              <w:noProof/>
+            </w:rPr>
+            <mc:AlternateContent>
+              <mc:Choice Requires="wps">
+                <w:drawing>
+                  <wp:anchor distT="0" distB="0" distL="114300" distR="114300" simplePos="0" relativeHeight="251659264" behindDoc="0" locked="0" layoutInCell="1" allowOverlap="1">
+                    <wp:simplePos x="0" y="0"/>
+                    <wp:positionH relativeFrom="page">
+                      <wp:posOffset>1623060</wp:posOffset>
+                    </wp:positionH>
+                    <wp:positionV relativeFrom="page">
+                      <wp:posOffset>266700</wp:posOffset>
+                    </wp:positionV>
+                    <wp:extent cx="5562600" cy="7871460"/>
+                    <wp:effectExtent l="0" t="0" r="19050" b="15240"/>
+                    <wp:wrapNone/>
+                    <wp:docPr id="468" name="Rectangle 468"/>
+                    <wp:cNvGraphicFramePr/>
+                    <a:graphic xmlns:a="http://schemas.openxmlformats.org/drawingml/2006/main">
+                      <a:graphicData uri="http://schemas.microsoft.com/office/word/2010/wordprocessingShape">
+                        <wps:wsp>
+                          <wps:cNvSpPr/>
+                          <wps:spPr>
+                            <a:xfrm>
+                              <a:off x="0" y="0"/>
+                              <a:ext cx="5562600" cy="7871460"/>
+                            </a:xfrm>
+                            <a:prstGeom prst="rect">
+                              <a:avLst/>
+                            </a:prstGeom>
+                            <a:solidFill>
+                              <a:schemeClr val="bg1"/>
+                            </a:solidFill>
+                            <a:ln w="15875">
+                              <a:solidFill>
+                                <a:schemeClr val="bg2">
+                                  <a:lumMod val="50000"/>
+                                </a:schemeClr>
+                              </a:solidFill>
+                            </a:ln>
+                          </wps:spPr>
+                          <wps:style>
+                            <a:lnRef idx="2">
+                              <a:schemeClr val="accent1">
+                                <a:shade val="50000"/>
+                              </a:schemeClr>
+                            </a:lnRef>
+                            <a:fillRef idx="1">
+                              <a:schemeClr val="accent1"/>
+                            </a:fillRef>
+                            <a:effectRef idx="0">
+                              <a:schemeClr val="accent1"/>
+                            </a:effectRef>
+                            <a:fontRef idx="minor">
+                              <a:schemeClr val="lt1"/>
+                            </a:fontRef>
+                          </wps:style>
+                          <wps:bodyPr rot="0" spcFirstLastPara="0" vertOverflow="overflow" horzOverflow="overflow" vert="horz" wrap="square" lIns="91440" tIns="45720" rIns="91440" bIns="45720" numCol="1" spcCol="0" rtlCol="0" fromWordArt="0" anchor="ctr" anchorCtr="0" forceAA="0" compatLnSpc="1">
+                            <a:prstTxWarp prst="textNoShape">
+                              <a:avLst/>
+                            </a:prstTxWarp>
+                            <a:noAutofit/>
+                          </wps:bodyPr>
+                        </wps:wsp>
+                      </a:graphicData>
+                    </a:graphic>
+                    <wp14:sizeRelH relativeFrom="page">
+                      <wp14:pctWidth>0</wp14:pctWidth>
+                    </wp14:sizeRelH>
+                    <wp14:sizeRelV relativeFrom="page">
+                      <wp14:pctHeight>0</wp14:pctHeight>
+                    </wp14:sizeRelV>
+                  </wp:anchor>
+                </w:drawing>
+              </mc:Choice>
+              <mc:Fallback>
+                <w:pict>
+                  <v:rect w14:anchorId="6C442BC2" id="Rectangle 468" o:spid="_x0000_s1026" style="position:absolute;margin-left:127.8pt;margin-top:21pt;width:438pt;height:619.8pt;z-index:251659264;visibility:visible;mso-wrap-style:square;mso-width-percent:0;mso-height-percent:0;mso-wrap-distance-left:9pt;mso-wrap-distance-top:0;mso-wrap-distance-right:9pt;mso-wrap-distance-bottom:0;mso-position-horizontal:absolute;mso-position-horizontal-relative:page;mso-position-vertical:absolute;mso-position-vertical-relative:page;mso-width-percent:0;mso-height-percent:0;mso-width-relative:page;mso-height-relative:page;v-text-anchor:middle" o:gfxdata="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" fillcolor="white [3212]" strokecolor="#747070 [1614]" strokeweight="1.25pt">
+                    <w10:wrap anchorx="page" anchory="page"/>
+                  </v:rect>
+                </w:pict>
+              </mc:Fallback>
+            </mc:AlternateContent>
+          </w:r>
+          <w:r>
+            <w:rPr>
+              <w:noProof/>
+            </w:rPr>
+            <mc:AlternateContent>
+              <mc:Choice Requires="wps">
+                <w:drawing>
+                  <wp:anchor distT="0" distB="0" distL="114300" distR="114300" simplePos="0" relativeHeight="251660288" behindDoc="0" locked="0" layoutInCell="1" allowOverlap="1">
+                    <wp:simplePos x="0" y="0"/>
+                    <wp:positionH relativeFrom="page">
+                      <wp:posOffset>1684020</wp:posOffset>
+                    </wp:positionH>
+                    <wp:positionV relativeFrom="page">
+                      <wp:posOffset>266700</wp:posOffset>
+                    </wp:positionV>
+                    <wp:extent cx="5356860" cy="3017520"/>
+                    <wp:effectExtent l="0" t="0" r="0" b="0"/>
+                    <wp:wrapNone/>
+                    <wp:docPr id="467" name="Rectangle 467"/>
+                    <wp:cNvGraphicFramePr/>
+                    <a:graphic xmlns:a="http://schemas.openxmlformats.org/drawingml/2006/main">
+                      <a:graphicData uri="http://schemas.microsoft.com/office/word/2010/wordprocessingShape">
+                        <wps:wsp>
+                          <wps:cNvSpPr/>
+                          <wps:spPr>
+                            <a:xfrm>
+                              <a:off x="0" y="0"/>
+                              <a:ext cx="5356860" cy="3017520"/>
+                            </a:xfrm>
+                            <a:prstGeom prst="rect">
+                              <a:avLst/>
+                            </a:prstGeom>
+                            <a:solidFill>
+                              <a:schemeClr val="tx2"/>
+                            </a:solidFill>
+                            <a:ln>
+                              <a:noFill/>
+                            </a:ln>
+                          </wps:spPr>
+                          <wps:style>
+                            <a:lnRef idx="2">
+                              <a:schemeClr val="accent1">
+                                <a:shade val="50000"/>
+                              </a:schemeClr>
+                            </a:lnRef>
+                            <a:fillRef idx="1">
+                              <a:schemeClr val="accent1"/>
+                            </a:fillRef>
+                            <a:effectRef idx="0">
+                              <a:schemeClr val="accent1"/>
+                            </a:effectRef>
+                            <a:fontRef idx="minor">
+                              <a:schemeClr val="lt1"/>
+                            </a:fontRef>
+                          </wps:style>
+                          <wps:txbx>
+                            <w:txbxContent>
+                              <w:p>
+                                <w:pPr>
+                                  <w:spacing w:before="240"/>
+                                  <w:jc w:val="center"/>
+                                  <w:rPr>
+                                    <w:color w:val="FFFFFF" w:themeColor="background1"/>
+                                  </w:rPr>
+                                </w:pPr>
+                              </w:p>
+                            </w:txbxContent>
+                          </wps:txbx>
+                          <wps:bodyPr rot="0" spcFirstLastPara="0" vertOverflow="overflow" horzOverflow="overflow" vert="horz" wrap="square" lIns="182880" tIns="182880" rIns="182880" bIns="365760" numCol="1" spcCol="0" rtlCol="0" fromWordArt="0" anchor="b" anchorCtr="0" forceAA="0" compatLnSpc="1">
+                            <a:prstTxWarp prst="textNoShape">
+                              <a:avLst/>
+                            </a:prstTxWarp>
+                            <a:noAutofit/>
+                          </wps:bodyPr>
+                        </wps:wsp>
+                      </a:graphicData>
+                    </a:graphic>
+                    <wp14:sizeRelH relativeFrom="page">
+                      <wp14:pctWidth>0</wp14:pctWidth>
+                    </wp14:sizeRelH>
+                    <wp14:sizeRelV relativeFrom="page">
+                      <wp14:pctHeight>30000</wp14:pctHeight>
+                    </wp14:sizeRelV>
+                  </wp:anchor>
+                </w:drawing>
+              </mc:Choice>
+              <mc:Fallback>
+                <w:pict>
+                  <v:rect id="Rectangle 467" o:spid="_x0000_s1026" style="position:absolute;margin-left:132.6pt;margin-top:21pt;width:421.8pt;height:237.6pt;z-index:251660288;visibility:visible;mso-wrap-style:square;mso-width-percent:0;mso-height-percent:300;mso-wrap-distance-left:9pt;mso-wrap-distance-top:0;mso-wrap-distance-right:9pt;mso-wrap-distance-bottom:0;mso-position-horizontal:absolute;mso-position-horizontal-relative:page;mso-position-vertical:absolute;mso-position-vertical-relative:page;mso-width-percent:0;mso-height-percent:300;mso-width-relative:page;mso-height-relative:page;v-text-anchor:bottom" o:gfxdata="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" fillcolor="#44546a [3215]" stroked="f" strokeweight="1pt">
+                    <v:textbox inset="14.4pt,14.4pt,14.4pt,28.8pt">
+                      <w:txbxContent>
+                        <w:p>
+                          <w:pPr>
+                            <w:spacing w:before="240"/>
+                            <w:jc w:val="center"/>
+                            <w:rPr>
+                              <w:color w:val="FFFFFF" w:themeColor="background1"/>
+                            </w:rPr>
+                          </w:pPr>
+                        </w:p>
+                      </w:txbxContent>
+                    </v:textbox>
+                    <w10:wrap anchorx="page" anchory="page"/>
+                  </v:rect>
+                </w:pict>
+              </mc:Fallback>
+            </mc:AlternateContent>
+          </w:r>
+          <w:r>
+            <w:rPr>
+              <w:noProof/>
+            </w:rPr>
+            <mc:AlternateContent>
+              <mc:Choice Requires="wps">
+                <w:drawing>
+                  <wp:anchor distT="0" distB="0" distL="114300" distR="114300" simplePos="0" relativeHeight="251663360" behindDoc="1" locked="0" layoutInCell="1" allowOverlap="1">
+                    <wp:simplePos x="0" y="0"/>
+                    <wp:positionH relativeFrom="page">
+                      <wp:align>center</wp:align>
+                    </wp:positionH>
+                    <wp:positionV relativeFrom="page">
+                      <wp:align>center</wp:align>
+                    </wp:positionV>
+                    <wp:extent cx="7383780" cy="9555480"/>
+                    <wp:effectExtent l="0" t="0" r="7620" b="7620"/>
+                    <wp:wrapNone/>
+                    <wp:docPr id="466" name="Rectangle 466"/>
+                    <wp:cNvGraphicFramePr>
+                      <a:graphicFrameLocks xmlns:a="http://schemas.openxmlformats.org/drawingml/2006/main"/>
+                    </wp:cNvGraphicFramePr>
+                    <a:graphic xmlns:a="http://schemas.openxmlformats.org/drawingml/2006/main">
+                      <a:graphicData uri="http://schemas.microsoft.com/office/word/2010/wordprocessingShape">
+                        <wps:wsp>
+                          <wps:cNvSpPr>
+                            <a:spLocks/>
+                          </wps:cNvSpPr>
+                          <wps:spPr>
+                            <a:xfrm>
+                              <a:off x="0" y="0"/>
+                              <a:ext cx="7383780" cy="9555480"/>
+                            </a:xfrm>
+                            <a:prstGeom prst="rect">
+                              <a:avLst/>
+                            </a:prstGeom>
+                            <a:gradFill>
+                              <a:gsLst>
+                                <a:gs pos="0">
+                                  <a:schemeClr val="accent1">
+                                    <a:lumMod val="20000"/>
+                                    <a:lumOff val="80000"/>
+                                  </a:schemeClr>
+                                </a:gs>
+                                <a:gs pos="100000">
+                                  <a:schemeClr val="accent1">
+                                    <a:lumMod val="60000"/>
+                                    <a:lumOff val="40000"/>
+                                  </a:schemeClr>
+                                </a:gs>
+                              </a:gsLst>
+                            </a:gradFill>
+                            <a:ln>
+                              <a:noFill/>
+                            </a:ln>
+                          </wps:spPr>
+                          <wps:style>
+                            <a:lnRef idx="2">
+                              <a:schemeClr val="accent1">
+                                <a:shade val="50000"/>
+                              </a:schemeClr>
+                            </a:lnRef>
+                            <a:fillRef idx="1003">
+                              <a:schemeClr val="lt2"/>
+                            </a:fillRef>
+                            <a:effectRef idx="0">
+                              <a:schemeClr val="accent1"/>
+                            </a:effectRef>
+                            <a:fontRef idx="minor">
+                              <a:schemeClr val="lt1"/>
+                            </a:fontRef>
+                          </wps:style>
+                          <wps:txbx>
+                            <w:txbxContent>
+                              <w:p/>
+                            </w:txbxContent>
+                          </wps:txbx>
+                          <wps:bodyPr rot="0" spcFirstLastPara="0" vertOverflow="overflow" horzOverflow="overflow" vert="horz" wrap="square" lIns="274320" tIns="45720" rIns="274320" bIns="45720" numCol="1" spcCol="0" rtlCol="0" fromWordArt="0" anchor="ctr" anchorCtr="0" forceAA="0" compatLnSpc="1">
+                            <a:prstTxWarp prst="textNoShape">
+                              <a:avLst/>
+                            </a:prstTxWarp>
+                            <a:noAutofit/>
+                          </wps:bodyPr>
+                        </wps:wsp>
+                      </a:graphicData>
+                    </a:graphic>
+                    <wp14:sizeRelH relativeFrom="page">
+                      <wp14:pctWidth>95000</wp14:pctWidth>
+                    </wp14:sizeRelH>
+                    <wp14:sizeRelV relativeFrom="page">
+                      <wp14:pctHeight>95000</wp14:pctHeight>
+                    </wp14:sizeRelV>
+                  </wp:anchor>
+                </w:drawing>
+              </mc:Choice>
+              <mc:Fallback>
+                <w:pict>
+                  <v:rect id="Rectangle 466" o:spid="_x0000_s1027" style="position:absolute;margin-left:0;margin-top:0;width:581.4pt;height:752.4pt;z-index:-251653120;visibility:visible;mso-wrap-style:square;mso-width-percent:950;mso-height-percent:950;mso-wrap-distance-left:9pt;mso-wrap-distance-top:0;mso-wrap-distance-right:9pt;mso-wrap-distance-bottom:0;mso-position-horizontal:center;mso-position-horizontal-relative:page;mso-position-vertical:center;mso-position-vertical-relative:page;mso-width-percent:950;mso-height-percent:950;mso-width-relative:page;mso-height-relative:page;v-text-anchor:middle" o:gfxdata="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" fillcolor="#d9e2f3 [660]" stroked="f" strokeweight="1pt">
+                    <v:fill color2="#8eaadb [1940]" rotate="t" focus="100%" type="gradient">
+                      <o:fill v:ext="view" type="gradientUnscaled"/>
+                    </v:fill>
+                    <v:path arrowok="t"/>
+                    <v:textbox inset="21.6pt,,21.6pt">
+                      <w:txbxContent>
+                        <w:p/>
+                      </w:txbxContent>
+                    </v:textbox>
+                    <w10:wrap anchorx="page" anchory="page"/>
+                  </v:rect>
+                </w:pict>
+              </mc:Fallback>
+            </mc:AlternateContent>
+          </w:r>
+        </w:p>
+        <w:p>
+          <w:r>
+            <w:rPr>
+              <w:noProof/>
+            </w:rPr>
+            <mc:AlternateContent>
+              <mc:Choice Requires="wps">
+                <w:drawing>
+                  <wp:anchor distT="0" distB="0" distL="114300" distR="114300" simplePos="0" relativeHeight="251662336" behindDoc="0" locked="0" layoutInCell="1" allowOverlap="1">
+                    <wp:simplePos x="0" y="0"/>
+                    <wp:positionH relativeFrom="page">
+                      <wp:posOffset>1722120</wp:posOffset>
+                    </wp:positionH>
+                    <wp:positionV relativeFrom="page">
+                      <wp:posOffset>7780020</wp:posOffset>
+                    </wp:positionV>
+                    <wp:extent cx="5295900" cy="190500"/>
+                    <wp:effectExtent l="0" t="0" r="0" b="0"/>
+                    <wp:wrapNone/>
+                    <wp:docPr id="469" name="Rectangle 469"/>
+                    <wp:cNvGraphicFramePr/>
+                    <a:graphic xmlns:a="http://schemas.openxmlformats.org/drawingml/2006/main">
+                      <a:graphicData uri="http://schemas.microsoft.com/office/word/2010/wordprocessingShape">
+                        <wps:wsp>
+                          <wps:cNvSpPr/>
+                          <wps:spPr>
+                            <a:xfrm>
+                              <a:off x="0" y="0"/>
+                              <a:ext cx="5295900" cy="190500"/>
+                            </a:xfrm>
+                            <a:prstGeom prst="rect">
+                              <a:avLst/>
+                            </a:prstGeom>
+                            <a:ln>
+                              <a:noFill/>
+                            </a:ln>
+                          </wps:spPr>
+                          <wps:style>
+                            <a:lnRef idx="2">
+                              <a:schemeClr val="accent1">
+                                <a:shade val="50000"/>
+                              </a:schemeClr>
+                            </a:lnRef>
+                            <a:fillRef idx="1">
+                              <a:schemeClr val="accent1"/>
+                            </a:fillRef>
+                            <a:effectRef idx="0">
+                              <a:schemeClr val="accent1"/>
+                            </a:effectRef>
+                            <a:fontRef idx="minor">
+                              <a:schemeClr val="lt1"/>
+                            </a:fontRef>
+                          </wps:style>
+                          <wps:bodyPr rot="0" spcFirstLastPara="0" vertOverflow="overflow" horzOverflow="overflow" vert="horz" wrap="square" lIns="91440" tIns="45720" rIns="91440" bIns="45720" numCol="1" spcCol="0" rtlCol="0" fromWordArt="0" anchor="ctr" anchorCtr="0" forceAA="0" compatLnSpc="1">
+                            <a:prstTxWarp prst="textNoShape">
+                              <a:avLst/>
+                            </a:prstTxWarp>
+                            <a:noAutofit/>
+                          </wps:bodyPr>
+                        </wps:wsp>
+                      </a:graphicData>
+                    </a:graphic>
+                    <wp14:sizeRelH relativeFrom="page">
+                      <wp14:pctWidth>0</wp14:pctWidth>
+                    </wp14:sizeRelH>
+                    <wp14:sizeRelV relativeFrom="margin">
+                      <wp14:pctHeight>0</wp14:pctHeight>
+                    </wp14:sizeRelV>
+                  </wp:anchor>
+                </w:drawing>
+              </mc:Choice>
+              <mc:Fallback>
+                <w:pict>
+                  <v:rect w14:anchorId="1ACB8721" id="Rectangle 469" o:spid="_x0000_s1026" style="position:absolute;margin-left:135.6pt;margin-top:612.6pt;width:417pt;height:15pt;z-index:251662336;visibility:visible;mso-wrap-style:square;mso-width-percent:0;mso-height-percent:0;mso-wrap-distance-left:9pt;mso-wrap-distance-top:0;mso-wrap-distance-right:9pt;mso-wrap-distance-bottom:0;mso-position-horizontal:absolute;mso-position-horizontal-relative:page;mso-position-vertical:absolute;mso-position-vertical-relative:page;mso-width-percent:0;mso-height-percent:0;mso-width-relative:page;mso-height-relative:margin;v-text-anchor:middle" o:gfxdata="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" fillcolor="#4472c4 [3204]" stroked="f" strokeweight="1pt">
+                    <w10:wrap anchorx="page" anchory="page"/>
+                  </v:rect>
+                </w:pict>
+              </mc:Fallback>
+            </mc:AlternateContent>
+          </w:r>
+          <w:r>
+            <w:rPr>
+              <w:noProof/>
+              <w:lang w:val="en-US"/>
+            </w:rPr>
+            <mc:AlternateContent>
+              <mc:Choice Requires="wps">
+                <w:drawing>
+                  <wp:anchor distT="0" distB="0" distL="114300" distR="114300" simplePos="0" relativeHeight="251664384" behindDoc="0" locked="0" layoutInCell="1" allowOverlap="1">
+                    <wp:simplePos x="0" y="0"/>
+                    <wp:positionH relativeFrom="column">
+                      <wp:posOffset>716280</wp:posOffset>
+                    </wp:positionH>
+                    <wp:positionV relativeFrom="paragraph">
+                      <wp:posOffset>3890010</wp:posOffset>
+                    </wp:positionV>
+                    <wp:extent cx="5539740" cy="2415540"/>
+                    <wp:effectExtent l="0" t="0" r="22860" b="22860"/>
+                    <wp:wrapNone/>
+                    <wp:docPr id="1" name="Text Box 1"/>
+                    <wp:cNvGraphicFramePr/>
+                    <a:graphic xmlns:a="http://schemas.openxmlformats.org/drawingml/2006/main">
+                      <a:graphicData uri="http://schemas.microsoft.com/office/word/2010/wordprocessingShape">
+                        <wps:wsp>
+                          <wps:cNvSpPr txBox="1"/>
+                          <wps:spPr>
+                            <a:xfrm>
+                              <a:off x="0" y="0"/>
+                              <a:ext cx="5539740" cy="2415540"/>
+                            </a:xfrm>
+                            <a:prstGeom prst="rect">
+                              <a:avLst/>
+                            </a:prstGeom>
+                            <a:solidFill>
+                              <a:schemeClr val="lt1"/>
+                            </a:solidFill>
+                            <a:ln w="6350">
+                              <a:solidFill>
+                                <a:schemeClr val="bg1"/>
+                              </a:solidFill>
+                            </a:ln>
+                          </wps:spPr>
+                          <wps:txbx>
+                            <w:txbxContent>
+                              <w:p>
+                                <w:pPr>
+                                  <w:rPr>
+                                    <w:b/>
+                                    <w:sz w:val="28"/>
+                                  </w:rPr>
+                                </w:pPr>
+                              </w:p>
+                              <w:p>
+                                <w:pPr>
+                                  <w:rPr>
+                                    <w:rFonts w:cstheme="minorHAnsi"/>
+                                    <w:sz w:val="28"/>
+                                  </w:rPr>
+                                </w:pPr>
+                                <w:r>
+                                  <w:rPr>
+                                    <w:rFonts w:cstheme="minorHAnsi"/>
+                                    <w:b/>
+                                    <w:sz w:val="28"/>
+                                  </w:rPr>
+                                  <w:t>Naam interviewer(s):</w:t>
+                                </w:r>
+                                <w:r>
+                                  <w:rPr>
+                                    <w:rFonts w:cstheme="minorHAnsi"/>
+                                    <w:sz w:val="28"/>
+                                  </w:rPr>
+                                  <w:t xml:space="preserve"> Jawed </w:t>
+                                </w:r>
+                                <w:r>
+                                  <w:rPr>
+                                    <w:rFonts w:cstheme="minorHAnsi"/>
+                                    <w:sz w:val="28"/>
+                                  </w:rPr>
+                                  <w:t>Balkhi,</w:t>
+                                </w:r>
+                                <w:r>
+                                  <w:rPr>
+                                    <w:rFonts w:cstheme="minorHAnsi"/>
+                                    <w:sz w:val="28"/>
+                                  </w:rPr>
+                                  <w:t xml:space="preserve">, Jim Stam, Ali Jawanshir, </w:t>
+                                </w:r>
+                                <w:r>
+                                  <w:rPr>
+                                    <w:rFonts w:cstheme="minorHAnsi"/>
+                                    <w:sz w:val="28"/>
+                                  </w:rPr>
+                                  <w:t>Anil Rosaria</w:t>
+                                </w:r>
+                              </w:p>
+                              <w:p>
+                                <w:pPr>
+                                  <w:rPr>
+                                    <w:sz w:val="28"/>
+                                  </w:rPr>
+                                </w:pPr>
+                                <w:r>
+                                  <w:rPr>
+                                    <w:b/>
+                                    <w:sz w:val="28"/>
+                                  </w:rPr>
+                                  <w:t>Naam respondent:</w:t>
+                                </w:r>
+                                <w:r>
+                                  <w:rPr>
+                                    <w:sz w:val="28"/>
+                                  </w:rPr>
+                                  <w:t xml:space="preserve"> Stelian Paraschiv</w:t>
+                                </w:r>
+                              </w:p>
+                              <w:p>
+                                <w:pPr>
+                                  <w:rPr>
+                                    <w:sz w:val="28"/>
+                                  </w:rPr>
+                                </w:pPr>
+                                <w:r>
+                                  <w:rPr>
+                                    <w:b/>
+                                    <w:sz w:val="28"/>
+                                  </w:rPr>
+                                  <w:t>Duur interview:</w:t>
+                                </w:r>
+                                <w:r>
+                                  <w:rPr>
+                                    <w:sz w:val="28"/>
+                                  </w:rPr>
+                                  <w:t xml:space="preserve"> 15 minuten</w:t>
+                                </w:r>
+                              </w:p>
+                              <w:p>
+                                <w:pPr>
+                                  <w:rPr>
+                                    <w:sz w:val="28"/>
+                                  </w:rPr>
+                                </w:pPr>
+                                <w:r>
+                                  <w:rPr>
+                                    <w:b/>
+                                    <w:sz w:val="28"/>
+                                  </w:rPr>
+                                  <w:t>Plaats:</w:t>
+                                </w:r>
+                                <w:r>
+                                  <w:rPr>
+                                    <w:sz w:val="28"/>
+                                  </w:rPr>
+                                  <w:t xml:space="preserve"> Hogeschool Rotterdam, Wijnhaven 107</w:t>
+                                </w:r>
+                              </w:p>
+                              <w:p>
+                                <w:pPr>
+                                  <w:rPr>
+                                    <w:sz w:val="28"/>
+                                  </w:rPr>
+                                </w:pPr>
+                                <w:r>
+                                  <w:rPr>
+                                    <w:b/>
+                                    <w:sz w:val="28"/>
+                                  </w:rPr>
+                                  <w:t>Onderwerp van het interview:</w:t>
+                                </w:r>
+                                <w:r>
+                                  <w:rPr>
+                                    <w:sz w:val="28"/>
+                                  </w:rPr>
+                                  <w:t xml:space="preserve"> Project 2</w:t>
+                                </w:r>
+                              </w:p>
+                              <w:p>
+                                <w:pPr>
+                                  <w:rPr>
+                                    <w:sz w:val="28"/>
+                                  </w:rPr>
+                                </w:pPr>
+                                <w:r>
+                                  <w:rPr>
+                                    <w:b/>
+                                    <w:sz w:val="28"/>
+                                  </w:rPr>
+                                  <w:t>Doel van het interview:</w:t>
+                                </w:r>
+                                <w:r>
+                                  <w:rPr>
+                                    <w:sz w:val="28"/>
+                                  </w:rPr>
+                                  <w:t xml:space="preserve"> Opstellen product backlog</w:t>
+                                </w:r>
+                              </w:p>
+                              <w:p/>
+                            </w:txbxContent>
+                          </wps:txbx>
+                          <wps:bodyPr rot="0" spcFirstLastPara="0" vertOverflow="overflow" horzOverflow="overflow" vert="horz" wrap="square" lIns="91440" tIns="45720" rIns="91440" bIns="45720" numCol="1" spcCol="0" rtlCol="0" fromWordArt="0" anchor="t" anchorCtr="0" forceAA="0" compatLnSpc="1">
+                            <a:prstTxWarp prst="textNoShape">
+                              <a:avLst/>
+                            </a:prstTxWarp>
+                            <a:noAutofit/>
+                          </wps:bodyPr>
+                        </wps:wsp>
+                      </a:graphicData>
+                    </a:graphic>
+                    <wp14:sizeRelH relativeFrom="margin">
+                      <wp14:pctWidth>0</wp14:pctWidth>
+                    </wp14:sizeRelH>
+                    <wp14:sizeRelV relativeFrom="margin">
+                      <wp14:pctHeight>0</wp14:pctHeight>
+                    </wp14:sizeRelV>
+                  </wp:anchor>
+                </w:drawing>
+              </mc:Choice>
+              <mc:Fallback>
+                <w:pict>
+                  <v:shapetype id="_x0000_t202" coordsize="21600,21600" o:spt="202" path="m,l,21600r21600,l21600,xe">
+                    <v:stroke joinstyle="miter"/>
+                    <v:path gradientshapeok="t" o:connecttype="rect"/>
+                  </v:shapetype>
+                  <v:shape id="Text Box 1" o:spid="_x0000_s1028" type="#_x0000_t202" style="position:absolute;margin-left:56.4pt;margin-top:306.3pt;width:436.2pt;height:190.2pt;z-index:251664384;visibility:visible;mso-wrap-style:square;mso-width-percent:0;mso-height-percent:0;mso-wrap-distance-left:9pt;mso-wrap-distance-top:0;mso-wrap-distance-right:9pt;mso-wrap-distance-bottom:0;mso-position-horizontal:absolute;mso-position-horizontal-relative:text;mso-position-vertical:absolute;mso-position-vertical-relative:text;mso-width-percent:0;mso-height-percent:0;mso-width-relative:margin;mso-height-relative:margin;v-text-anchor:top" o:gfxdata="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" fillcolor="white [3201]" strokecolor="white [3212]" strokeweight=".5pt">
+                    <v:textbox>
+                      <w:txbxContent>
+                        <w:p>
+                          <w:pPr>
+                            <w:rPr>
+                              <w:b/>
+                              <w:sz w:val="28"/>
+                            </w:rPr>
+                          </w:pPr>
+                        </w:p>
+                        <w:p>
+                          <w:pPr>
+                            <w:rPr>
+                              <w:rFonts w:cstheme="minorHAnsi"/>
+                              <w:sz w:val="28"/>
+                            </w:rPr>
+                          </w:pPr>
+                          <w:r>
+                            <w:rPr>
+                              <w:rFonts w:cstheme="minorHAnsi"/>
+                              <w:b/>
+                              <w:sz w:val="28"/>
+                            </w:rPr>
+                            <w:t>Naam interviewer(s):</w:t>
+                          </w:r>
+                          <w:r>
+                            <w:rPr>
+                              <w:rFonts w:cstheme="minorHAnsi"/>
+                              <w:sz w:val="28"/>
+                            </w:rPr>
+                            <w:t xml:space="preserve"> Jawed </w:t>
+                          </w:r>
+                          <w:r>
+                            <w:rPr>
+                              <w:rFonts w:cstheme="minorHAnsi"/>
+                              <w:sz w:val="28"/>
+                            </w:rPr>
+                            <w:t>Balkhi,</w:t>
+                          </w:r>
+                          <w:r>
+                            <w:rPr>
+                              <w:rFonts w:cstheme="minorHAnsi"/>
+                              <w:sz w:val="28"/>
+                            </w:rPr>
+                            <w:t xml:space="preserve">, Jim Stam, Ali Jawanshir, </w:t>
+                          </w:r>
+                          <w:r>
+                            <w:rPr>
+                              <w:rFonts w:cstheme="minorHAnsi"/>
+                              <w:sz w:val="28"/>
+                            </w:rPr>
+                            <w:t>Anil Rosaria</w:t>
+                          </w:r>
+                        </w:p>
+                        <w:p>
+                          <w:pPr>
+                            <w:rPr>
+                              <w:sz w:val="28"/>
+                            </w:rPr>
+                          </w:pPr>
+                          <w:r>
+                            <w:rPr>
+                              <w:b/>
+                              <w:sz w:val="28"/>
+                            </w:rPr>
+                            <w:t>Naam respondent:</w:t>
+                          </w:r>
+                          <w:r>
+                            <w:rPr>
+                              <w:sz w:val="28"/>
+                            </w:rPr>
+                            <w:t xml:space="preserve"> Stelian Paraschiv</w:t>
+                          </w:r>
+                        </w:p>
+                        <w:p>
+                          <w:pPr>
+                            <w:rPr>
+                              <w:sz w:val="28"/>
+                            </w:rPr>
+                          </w:pPr>
+                          <w:r>
+                            <w:rPr>
+                              <w:b/>
+                              <w:sz w:val="28"/>
+                            </w:rPr>
+                            <w:t>Duur interview:</w:t>
+                          </w:r>
+                          <w:r>
+                            <w:rPr>
+                              <w:sz w:val="28"/>
+                            </w:rPr>
+                            <w:t xml:space="preserve"> 15 minuten</w:t>
+                          </w:r>
+                        </w:p>
+                        <w:p>
+                          <w:pPr>
+                            <w:rPr>
+                              <w:sz w:val="28"/>
+                            </w:rPr>
+                          </w:pPr>
+                          <w:r>
+                            <w:rPr>
+                              <w:b/>
+                              <w:sz w:val="28"/>
+                            </w:rPr>
+                            <w:t>Plaats:</w:t>
+                          </w:r>
+                          <w:r>
+                            <w:rPr>
+                              <w:sz w:val="28"/>
+                            </w:rPr>
+                            <w:t xml:space="preserve"> Hogeschool Rotterdam, Wijnhaven 107</w:t>
+                          </w:r>
+                        </w:p>
+                        <w:p>
+                          <w:pPr>
+                            <w:rPr>
+                              <w:sz w:val="28"/>
+                            </w:rPr>
+                          </w:pPr>
+                          <w:r>
+                            <w:rPr>
+                              <w:b/>
+                              <w:sz w:val="28"/>
+                            </w:rPr>
+                            <w:t>Onderwerp van het interview:</w:t>
+                          </w:r>
+                          <w:r>
+                            <w:rPr>
+                              <w:sz w:val="28"/>
+                            </w:rPr>
+                            <w:t xml:space="preserve"> Project 2</w:t>
+                          </w:r>
+                        </w:p>
+                        <w:p>
+                          <w:pPr>
+                            <w:rPr>
+                              <w:sz w:val="28"/>
+                            </w:rPr>
+                          </w:pPr>
+                          <w:r>
+                            <w:rPr>
+                              <w:b/>
+                              <w:sz w:val="28"/>
+                            </w:rPr>
+                            <w:t>Doel van het interview:</w:t>
+                          </w:r>
+                          <w:r>
+                            <w:rPr>
+                              <w:sz w:val="28"/>
+                            </w:rPr>
+                            <w:t xml:space="preserve"> Opstellen product backlog</w:t>
+                          </w:r>
+                        </w:p>
+                        <w:p/>
+                      </w:txbxContent>
+                    </v:textbox>
+                  </v:shape>
+                </w:pict>
+              </mc:Fallback>
+            </mc:AlternateContent>
+          </w:r>
+          <w:r>
+            <w:rPr>
+              <w:noProof/>
+            </w:rPr>
+            <mc:AlternateContent>
+              <mc:Choice Requires="wps">
+                <w:drawing>
+                  <wp:anchor distT="0" distB="0" distL="114300" distR="114300" simplePos="0" relativeHeight="251661312" behindDoc="0" locked="0" layoutInCell="1" allowOverlap="1">
+                    <wp:simplePos x="0" y="0"/>
+                    <wp:positionH relativeFrom="page">
+                      <wp:posOffset>2141220</wp:posOffset>
+                    </wp:positionH>
+                    <wp:positionV relativeFrom="page">
+                      <wp:posOffset>3741420</wp:posOffset>
+                    </wp:positionV>
+                    <wp:extent cx="4291330" cy="2475230"/>
+                    <wp:effectExtent l="0" t="0" r="0" b="635"/>
+                    <wp:wrapSquare wrapText="bothSides"/>
+                    <wp:docPr id="470" name="Text Box 470"/>
+                    <wp:cNvGraphicFramePr/>
+                    <a:graphic xmlns:a="http://schemas.openxmlformats.org/drawingml/2006/main">
+                      <a:graphicData uri="http://schemas.microsoft.com/office/word/2010/wordprocessingShape">
+                        <wps:wsp>
+                          <wps:cNvSpPr txBox="1"/>
+                          <wps:spPr>
+                            <a:xfrm>
+                              <a:off x="0" y="0"/>
+                              <a:ext cx="4291330" cy="2475230"/>
+                            </a:xfrm>
+                            <a:prstGeom prst="rect">
+                              <a:avLst/>
+                            </a:prstGeom>
+                            <a:noFill/>
+                            <a:ln w="6350">
+                              <a:noFill/>
+                            </a:ln>
+                            <a:effectLst/>
+                          </wps:spPr>
+                          <wps:txbx>
+                            <w:txbxContent>
+                              <w:sdt>
+                                <w:sdtPr>
+                                  <w:rPr>
+                                    <w:sz w:val="96"/>
+                                  </w:rPr>
+                                  <w:alias w:val="Title"/>
+                                  <w:id w:val="-958338334"/>
+                                  <w:dataBinding w:prefixMappings="xmlns:ns0='http://schemas.openxmlformats.org/package/2006/metadata/core-properties' xmlns:ns1='http://purl.org/dc/elements/1.1/'" w:xpath="/ns0:coreProperties[1]/ns1:title[1]" w:storeItemID="{6C3C8BC8-F283-45AE-878A-BAB7291924A1}"/>
+                                  <w:text/>
+                                </w:sdtPr>
+                                <w:sdtContent>
+                                  <w:p>
+                                    <w:pPr>
+                                      <w:spacing w:line="240" w:lineRule="auto"/>
+                                      <w:rPr>
+                                        <w:rFonts w:asciiTheme="majorHAnsi" w:eastAsiaTheme="majorEastAsia" w:hAnsiTheme="majorHAnsi" w:cstheme="majorBidi"/>
+                                        <w:noProof/>
+                                        <w:color w:val="4472C4" w:themeColor="accent1"/>
+                                        <w:sz w:val="72"/>
+                                        <w:szCs w:val="144"/>
+                                      </w:rPr>
+                                    </w:pPr>
+                                    <w:r>
+                                      <w:rPr>
+                                        <w:sz w:val="96"/>
+                                      </w:rPr>
+                                      <w:t>Interviewverslag</w:t>
+                                    </w:r>
+                                  </w:p>
+                                </w:sdtContent>
+                              </w:sdt>
+                              <w:sdt>
+                                <w:sdtPr>
+                                  <w:rPr>
+                                    <w:sz w:val="40"/>
+                                  </w:rPr>
+                                  <w:alias w:val="Subtitle"/>
+                                  <w:id w:val="15524255"/>
+                                  <w:dataBinding w:prefixMappings="xmlns:ns0='http://schemas.openxmlformats.org/package/2006/metadata/core-properties' xmlns:ns1='http://purl.org/dc/elements/1.1/'" w:xpath="/ns0:coreProperties[1]/ns1:subject[1]" w:storeItemID="{6C3C8BC8-F283-45AE-878A-BAB7291924A1}"/>
+                                  <w:text/>
+                                </w:sdtPr>
+                                <w:sdtContent>
+                                  <w:p>
+                                    <w:pPr>
+                                      <w:jc w:val="center"/>
+                                      <w:rPr>
+                                        <w:rFonts w:asciiTheme="majorHAnsi" w:eastAsiaTheme="majorEastAsia" w:hAnsiTheme="majorHAnsi" w:cstheme="majorBidi"/>
+                                        <w:noProof/>
+                                        <w:color w:val="44546A" w:themeColor="text2"/>
+                                        <w:sz w:val="16"/>
+                                        <w:szCs w:val="40"/>
+                                      </w:rPr>
+                                    </w:pPr>
+                                    <w:r>
+                                      <w:rPr>
+                                        <w:sz w:val="40"/>
+                                      </w:rPr>
+                                      <w:t>17 januari 2017</w:t>
+                                    </w:r>
+                                  </w:p>
+                                </w:sdtContent>
+                              </w:sdt>
+                            </w:txbxContent>
+                          </wps:txbx>
+                          <wps:bodyPr rot="0" spcFirstLastPara="0" vertOverflow="overflow" horzOverflow="overflow" vert="horz" wrap="square" lIns="91440" tIns="45720" rIns="91440" bIns="45720" numCol="1" spcCol="0" rtlCol="0" fromWordArt="0" anchor="t" anchorCtr="0" forceAA="0" compatLnSpc="1">
+                            <a:prstTxWarp prst="textNoShape">
+                              <a:avLst/>
+                            </a:prstTxWarp>
+                            <a:spAutoFit/>
+                          </wps:bodyPr>
+                        </wps:wsp>
+                      </a:graphicData>
+                    </a:graphic>
+                    <wp14:sizeRelH relativeFrom="page">
+                      <wp14:pctWidth>0</wp14:pctWidth>
+                    </wp14:sizeRelH>
+                    <wp14:sizeRelV relativeFrom="page">
+                      <wp14:pctHeight>28000</wp14:pctHeight>
+                    </wp14:sizeRelV>
+                  </wp:anchor>
+                </w:drawing>
+              </mc:Choice>
+              <mc:Fallback>
+                <w:pict>
+                  <v:shape id="Text Box 470" o:spid="_x0000_s1029" type="#_x0000_t202" style="position:absolute;margin-left:168.6pt;margin-top:294.6pt;width:337.9pt;height:194.9pt;z-index:251661312;visibility:visible;mso-wrap-style:square;mso-width-percent:0;mso-height-percent:280;mso-wrap-distance-left:9pt;mso-wrap-distance-top:0;mso-wrap-distance-right:9pt;mso-wrap-distance-bottom:0;mso-position-horizontal:absolute;mso-position-horizontal-relative:page;mso-position-vertical:absolute;mso-position-vertical-relative:page;mso-width-percent:0;mso-height-percent:280;mso-width-relative:page;mso-height-relative:page;v-text-anchor:top" o:gfxdata="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" filled="f" stroked="f" strokeweight=".5pt">
+                    <v:textbox style="mso-fit-shape-to-text:t">
+                      <w:txbxContent>
+                        <w:sdt>
+                          <w:sdtPr>
+                            <w:rPr>
+                              <w:sz w:val="96"/>
+                            </w:rPr>
+                            <w:alias w:val="Title"/>
+                            <w:id w:val="-958338334"/>
+                            <w:dataBinding w:prefixMappings="xmlns:ns0='http://schemas.openxmlformats.org/package/2006/metadata/core-properties' xmlns:ns1='http://purl.org/dc/elements/1.1/'" w:xpath="/ns0:coreProperties[1]/ns1:title[1]" w:storeItemID="{6C3C8BC8-F283-45AE-878A-BAB7291924A1}"/>
+                            <w:text/>
+                          </w:sdtPr>
+                          <w:sdtContent>
+                            <w:p>
+                              <w:pPr>
+                                <w:spacing w:line="240" w:lineRule="auto"/>
+                                <w:rPr>
+                                  <w:rFonts w:asciiTheme="majorHAnsi" w:eastAsiaTheme="majorEastAsia" w:hAnsiTheme="majorHAnsi" w:cstheme="majorBidi"/>
+                                  <w:noProof/>
+                                  <w:color w:val="4472C4" w:themeColor="accent1"/>
+                                  <w:sz w:val="72"/>
+                                  <w:szCs w:val="144"/>
+                                </w:rPr>
+                              </w:pPr>
+                              <w:r>
+                                <w:rPr>
+                                  <w:sz w:val="96"/>
+                                </w:rPr>
+                                <w:t>Interviewverslag</w:t>
+                              </w:r>
+                            </w:p>
+                          </w:sdtContent>
+                        </w:sdt>
+                        <w:sdt>
+                          <w:sdtPr>
+                            <w:rPr>
+                              <w:sz w:val="40"/>
+                            </w:rPr>
+                            <w:alias w:val="Subtitle"/>
+                            <w:id w:val="15524255"/>
+                            <w:dataBinding w:prefixMappings="xmlns:ns0='http://schemas.openxmlformats.org/package/2006/metadata/core-properties' xmlns:ns1='http://purl.org/dc/elements/1.1/'" w:xpath="/ns0:coreProperties[1]/ns1:subject[1]" w:storeItemID="{6C3C8BC8-F283-45AE-878A-BAB7291924A1}"/>
+                            <w:text/>
+                          </w:sdtPr>
+                          <w:sdtContent>
+                            <w:p>
+                              <w:pPr>
+                                <w:jc w:val="center"/>
+                                <w:rPr>
+                                  <w:rFonts w:asciiTheme="majorHAnsi" w:eastAsiaTheme="majorEastAsia" w:hAnsiTheme="majorHAnsi" w:cstheme="majorBidi"/>
+                                  <w:noProof/>
+                                  <w:color w:val="44546A" w:themeColor="text2"/>
+                                  <w:sz w:val="16"/>
+                                  <w:szCs w:val="40"/>
+                                </w:rPr>
+                              </w:pPr>
+                              <w:r>
+                                <w:rPr>
+                                  <w:sz w:val="40"/>
+                                </w:rPr>
+                                <w:t>17 januari 2017</w:t>
+                              </w:r>
+                            </w:p>
+                          </w:sdtContent>
+                        </w:sdt>
+                      </w:txbxContent>
+                    </v:textbox>
+                    <w10:wrap type="square" anchorx="page" anchory="page"/>
+                  </v:shape>
+                </w:pict>
+              </mc:Fallback>
+            </mc:AlternateContent>
+          </w:r>
+          <w:r>
+            <w:br w:type="page"/>
+          </w:r>
+        </w:p>
+      </w:sdtContent>
+    </w:sdt>
     <w:p>
       <w:pPr>
-        <w:jc w:val="center"/>
         <w:rPr>
-          <w:sz w:val="96"/>
-          <w:lang w:val="nl-NL"/>
+          <w:sz w:val="24"/>
         </w:rPr>
       </w:pPr>
       <w:r>
         <w:rPr>
-          <w:sz w:val="96"/>
-          <w:lang w:val="nl-NL"/>
+          <w:sz w:val="24"/>
         </w:rPr>
-        <w:t>Interviewverslag</w:t>
-      </w:r>
-    </w:p>
-    <w:p>
-      <w:pPr>
-        <w:jc w:val="center"/>
-        <w:rPr>
-          <w:sz w:val="56"/>
-        </w:rPr>
-      </w:pPr>
-      <w:r>
-        <w:rPr>
-          <w:sz w:val="56"/>
-        </w:rPr>
-        <w:t>17 januari 2017</w:t>
-      </w:r>
-    </w:p>
-    <w:p>
-      <w:pPr>
-        <w:jc w:val="center"/>
-        <w:rPr>
-          <w:sz w:val="48"/>
-        </w:rPr>
-      </w:pPr>
-    </w:p>
-    <w:p>
-      <w:pPr>
-        <w:jc w:val="center"/>
-        <w:rPr>
-          <w:sz w:val="48"/>
-        </w:rPr>
-      </w:pPr>
-    </w:p>
-    <w:p>
-      <w:pPr>
-        <w:jc w:val="center"/>
-        <w:rPr>
-          <w:sz w:val="48"/>
-        </w:rPr>
-      </w:pPr>
-    </w:p>
-    <w:p>
-      <w:pPr>
-        <w:jc w:val="center"/>
-        <w:rPr>
-          <w:sz w:val="48"/>
-        </w:rPr>
-      </w:pPr>
-    </w:p>
-    <w:p>
-      <w:pPr>
-        <w:jc w:val="center"/>
-        <w:rPr>
-          <w:sz w:val="48"/>
-        </w:rPr>
-      </w:pPr>
-    </w:p>
-    <w:p>
-      <w:pPr>
-        <w:rPr>
-          <w:sz w:val="28"/>
-        </w:rPr>
-      </w:pPr>
-      <w:r>
-        <w:rPr>
-          <w:b/>
-          <w:sz w:val="28"/>
-        </w:rPr>
-        <w:t>Naam interviewer(s):</w:t>
-      </w:r>
-      <w:r>
-        <w:rPr>
-          <w:sz w:val="28"/>
-        </w:rPr>
-        <w:t xml:space="preserve"> Jawed Balkhi, Jim Stam, Ali Jawanshir, Anil Rosaria</w:t>
+        <w:lastRenderedPageBreak/>
+        <w:t xml:space="preserve">Op dinsdag 17 januari 2017 hebben wij een interview afgenomen met onze product owner (PO). Het doel van dit interview was het achterhalen van een product backlog voor ons game-making project. </w:t>
       </w:r>
     </w:p>
     <w:p>
       <w:pPr>
         <w:rPr>
-          <w:sz w:val="28"/>
-          <w:lang w:val="nl-NL"/>
+          <w:sz w:val="24"/>
         </w:rPr>
       </w:pPr>
       <w:r>
         <w:rPr>
-          <w:b/>
-          <w:sz w:val="28"/>
-          <w:lang w:val="nl-NL"/>
-        </w:rPr>
-        <w:t>Naam respondent:</w:t>
-      </w:r>
-      <w:r>
-        <w:rPr>
-          <w:sz w:val="28"/>
-          <w:lang w:val="nl-NL"/>
-        </w:rPr>
-        <w:t xml:space="preserve"> Stelian Paraschiv</w:t>
-      </w:r>
-    </w:p>
-    <w:p>
-      <w:pPr>
-        <w:rPr>
-          <w:sz w:val="28"/>
-          <w:lang w:val="nl-NL"/>
-        </w:rPr>
-      </w:pPr>
-      <w:r>
-        <w:rPr>
-          <w:b/>
-          <w:sz w:val="28"/>
-          <w:lang w:val="nl-NL"/>
-        </w:rPr>
-        <w:t>Duur interview:</w:t>
-      </w:r>
-      <w:r>
-        <w:rPr>
-          <w:sz w:val="28"/>
-          <w:lang w:val="nl-NL"/>
-        </w:rPr>
-        <w:t xml:space="preserve"> 15 minuten</w:t>
-      </w:r>
-    </w:p>
-    <w:p>
-      <w:pPr>
-        <w:rPr>
-          <w:sz w:val="28"/>
-          <w:lang w:val="nl-NL"/>
-        </w:rPr>
-      </w:pPr>
-      <w:r>
-        <w:rPr>
-          <w:b/>
-          <w:sz w:val="28"/>
-          <w:lang w:val="nl-NL"/>
-        </w:rPr>
-        <w:t>Datum:</w:t>
-      </w:r>
-      <w:r>
-        <w:rPr>
-          <w:sz w:val="28"/>
-          <w:lang w:val="nl-NL"/>
-        </w:rPr>
-        <w:t xml:space="preserve"> 17 januari 2017</w:t>
-      </w:r>
-    </w:p>
-    <w:p>
-      <w:pPr>
-        <w:rPr>
-          <w:sz w:val="28"/>
-          <w:lang w:val="nl-NL"/>
-        </w:rPr>
-      </w:pPr>
-      <w:r>
-        <w:rPr>
-          <w:b/>
-          <w:sz w:val="28"/>
-          <w:lang w:val="nl-NL"/>
-        </w:rPr>
-        <w:t>Plaats:</w:t>
-      </w:r>
-      <w:r>
-        <w:rPr>
-          <w:sz w:val="28"/>
-          <w:lang w:val="nl-NL"/>
-        </w:rPr>
-        <w:t xml:space="preserve"> Hogeschool Rotterdam, Wijnhaven 107</w:t>
-      </w:r>
-    </w:p>
-    <w:p>
-      <w:pPr>
-        <w:rPr>
-          <w:sz w:val="28"/>
-          <w:lang w:val="nl-NL"/>
-        </w:rPr>
-      </w:pPr>
-      <w:r>
-        <w:rPr>
-          <w:b/>
-          <w:sz w:val="28"/>
-          <w:lang w:val="nl-NL"/>
-        </w:rPr>
-        <w:t>Onderwerp van het interview:</w:t>
-      </w:r>
-      <w:r>
-        <w:rPr>
-          <w:sz w:val="28"/>
-          <w:lang w:val="nl-NL"/>
-        </w:rPr>
-        <w:t xml:space="preserve"> Project 2</w:t>
-      </w:r>
-    </w:p>
-    <w:p>
-      <w:pPr>
-        <w:rPr>
-          <w:sz w:val="28"/>
-          <w:lang w:val="nl-NL"/>
-        </w:rPr>
-      </w:pPr>
-      <w:r>
-        <w:rPr>
-          <w:b/>
-          <w:sz w:val="28"/>
-          <w:lang w:val="nl-NL"/>
-        </w:rPr>
-        <w:t>Doel van het interview:</w:t>
-      </w:r>
-      <w:r>
-        <w:rPr>
-          <w:sz w:val="28"/>
-          <w:lang w:val="nl-NL"/>
-        </w:rPr>
-        <w:t xml:space="preserve"> Opstellen product backlog</w:t>
-      </w:r>
-    </w:p>
-    <w:p>
-      <w:pPr>
-        <w:rPr>
-          <w:lang w:val="nl-NL"/>
-        </w:rPr>
-      </w:pPr>
-      <w:r>
-        <w:rPr>
-          <w:lang w:val="nl-NL"/>
-        </w:rPr>
-        <w:br w:type="page"/>
-      </w:r>
-    </w:p>
-    <w:p>
-      <w:pPr>
-        <w:rPr>
-          <w:lang w:val="nl-NL"/>
-        </w:rPr>
-      </w:pPr>
-      <w:r>
-        <w:rPr>
-          <w:lang w:val="nl-NL"/>
-        </w:rPr>
-        <w:lastRenderedPageBreak/>
-        <w:t xml:space="preserve">Op dinsdag 17 januari 2017 </w:t>
-      </w:r>
-      <w:r>
-        <w:rPr>
-          <w:lang w:val="nl-NL"/>
-        </w:rPr>
-        <w:t xml:space="preserve">hebben wij een interview afgenomen met onze product owner (PO). Het doel van dit interview was het achterhalen van een product backlog voor ons game-making project. </w:t>
-      </w:r>
-    </w:p>
-    <w:p>
-      <w:pPr>
-        <w:rPr>
-          <w:lang w:val="nl-NL"/>
-        </w:rPr>
-      </w:pPr>
-      <w:r>
-        <w:rPr>
-          <w:lang w:val="nl-NL"/>
+          <w:sz w:val="24"/>
         </w:rPr>
         <w:t>Als inleidende vraag vroegen wij wat de doelgroep was voor de game. De PO gaf aan dat het spel voor 14+ is en voor 2 tot 4 spelers. Bij de casus waren al vragen toegevoegd, dit zijn optionele vragen die we mogen veranderen als wij dat willen. Dit komt omdat sommige originele vragen onduidelijk waren, dit wilde de PO zoveel mogelijk vermijden. Het is echter wel een vereiste dat alle vragen over Rotterdam gaan. De PO gaf ook aan dat het een vereiste is dat we het product testen met een testgebruiker. Hij wil dat we het spel voor de gamer bouwen, en daarom moeten we het ook testen met de gamer. Dit om te zorgen dat we zoveel mogelijk feedback krijgen om het spel zo goed mogelijk te maken.</w:t>
       </w:r>
@@ -279,12 +1019,12 @@
     <w:p>
       <w:pPr>
         <w:rPr>
-          <w:lang w:val="nl-NL"/>
+          <w:sz w:val="24"/>
         </w:rPr>
       </w:pPr>
       <w:r>
         <w:rPr>
-          <w:lang w:val="nl-NL"/>
+          <w:sz w:val="24"/>
         </w:rPr>
         <w:t>We vroegen ook hoe we het beste contact kunnen opnemen met de PO. Hij vertelde ons dat de beste manier is om langs te komen in zijn kantoor in Wijnhaven. Het is ook mogelijk om hem te bereiken via google classroom. E-mail duurt voor de PO over het algemeen langer om te beantwoorden, en dus raadde hij dit af.</w:t>
       </w:r>
@@ -292,62 +1032,38 @@
     <w:p>
       <w:pPr>
         <w:rPr>
-          <w:lang w:val="nl-NL"/>
+          <w:sz w:val="24"/>
         </w:rPr>
       </w:pPr>
       <w:r>
         <w:rPr>
-          <w:lang w:val="nl-NL"/>
+          <w:sz w:val="24"/>
         </w:rPr>
-        <w:t>Vervolgens wilde we de minimale eisen bepalen, en vroegen we dat na. De PO vond het belangrijk dat de gameplay van het spel werkt. Hij vond het ook belangrijk dat er zoveel mogelijk vragen in het spel zit</w:t>
-      </w:r>
-      <w:r>
-        <w:rPr>
-          <w:lang w:val="nl-NL"/>
-        </w:rPr>
-        <w:t>ten</w:t>
-      </w:r>
-      <w:r>
-        <w:rPr>
-          <w:lang w:val="nl-NL"/>
-        </w:rPr>
-        <w:t xml:space="preserve">. Hoe meer vragen, hoe uitdagender het spel. Hij raadde aan om te beginnen met een aantal vragen en de basiscode. Hoe het spel eruit ziet kan altijd later verandert worden, de stijl en kleuren konden we zelf bepalen mits deze maar consistent zijn. De PO had geen voorkeur voor de manier waarop we programmeren, als het spel maar werkt. </w:t>
+        <w:t xml:space="preserve">Vervolgens wilde we de minimale eisen bepalen, en vroegen we dat na. De PO vond het belangrijk dat de gameplay van het spel werkt. Hij vond het ook belangrijk dat er zoveel mogelijk vragen in het spel zitten. Hoe meer vragen, hoe uitdagender het spel. Hij raadde aan om te beginnen met een aantal vragen en de basiscode. Hoe het spel eruit ziet kan altijd later verandert worden, de stijl en kleuren konden we zelf bepalen mits deze maar consistent zijn. De PO had geen voorkeur voor de manier waarop we programmeren, als het spel maar werkt. </w:t>
       </w:r>
     </w:p>
     <w:p>
       <w:pPr>
         <w:rPr>
-          <w:lang w:val="nl-NL"/>
+          <w:sz w:val="24"/>
         </w:rPr>
       </w:pPr>
       <w:r>
         <w:rPr>
-          <w:lang w:val="nl-NL"/>
+          <w:sz w:val="24"/>
         </w:rPr>
-        <w:t>De PO gaf ook aan dat we moeten letten op de leerdoelen. Source cont</w:t>
-      </w:r>
-      <w:r>
-        <w:rPr>
-          <w:lang w:val="nl-NL"/>
-        </w:rPr>
-        <w:t>rol en een database toepassen zijn</w:t>
-      </w:r>
-      <w:r>
-        <w:rPr>
-          <w:lang w:val="nl-NL"/>
-        </w:rPr>
-        <w:t xml:space="preserve"> erg belangrijk. Dit is dan ook iets waarop we moeten focussen. </w:t>
+        <w:t xml:space="preserve">De PO gaf ook aan dat we moeten letten op de leerdoelen. Source control en een database toepassen zijn erg belangrijk. Dit is dan ook iets waarop we moeten focussen. </w:t>
       </w:r>
     </w:p>
     <w:p>
       <w:pPr>
         <w:rPr>
-          <w:lang w:val="nl-NL"/>
+          <w:sz w:val="24"/>
         </w:rPr>
       </w:pPr>
       <w:r>
         <w:rPr>
-          <w:lang w:val="nl-NL"/>
+          <w:sz w:val="24"/>
         </w:rPr>
         <w:t>Optionele toevoegingen waren het rekening houden met kleurenblinden, omdat er een aantal kleuren in het spel zitten die moeilijk van elkaar te scheiden kunnen zijn voor deze groep spelers. Een andere “could have” was de toevoeging van interactie tussen de spelers. De PO vind dat dit in het originele design niet zoveel zit, en dus dat we manieren moeten toevoegen om andere spelers in de weg te zitten. Dit moet echter niet oneerlijk worden, de spelers moeten allemaal een gelijke kans hebben om te winnen.</w:t>
       </w:r>
@@ -355,63 +1071,84 @@
     <w:p>
       <w:pPr>
         <w:rPr>
-          <w:lang w:val="nl-NL"/>
+          <w:sz w:val="24"/>
         </w:rPr>
       </w:pPr>
       <w:r>
         <w:rPr>
-          <w:lang w:val="nl-NL"/>
+          <w:sz w:val="24"/>
         </w:rPr>
-        <w:t>Bij deze sloten we het interview af. We hadden genoeg informatie vergaard en een duidelijk beeld van het spel. De PO had geen verdere punten voor ons</w:t>
-      </w:r>
-      <w:r>
-        <w:rPr>
-          <w:lang w:val="nl-NL"/>
-        </w:rPr>
-        <w:t xml:space="preserve"> en we hadden alle aspecten besproken</w:t>
-      </w:r>
-      <w:bookmarkStart w:id="0" w:name="_GoBack"/>
-      <w:bookmarkEnd w:id="0"/>
-      <w:r>
-        <w:rPr>
-          <w:lang w:val="nl-NL"/>
-        </w:rPr>
-        <w:t>.</w:t>
+        <w:t>Bij deze sloten we het interview af. We hadden genoeg informatie vergaard en een duidelijk beeld van het spel. De PO had geen verdere punten voor ons en we hadden alle aspecten besproken.</w:t>
       </w:r>
     </w:p>
     <w:p>
-      <w:pPr>
-        <w:rPr>
-          <w:lang w:val="nl-NL"/>
-        </w:rPr>
-      </w:pPr>
-    </w:p>
-    <w:p>
-      <w:pPr>
-        <w:rPr>
-          <w:lang w:val="nl-NL"/>
-        </w:rPr>
-      </w:pPr>
-    </w:p>
-    <w:p>
-      <w:pPr>
-        <w:rPr>
-          <w:lang w:val="nl-NL"/>
-        </w:rPr>
-      </w:pPr>
+      <w:bookmarkStart w:id="0" w:name="_GoBack"/>
+      <w:bookmarkEnd w:id="0"/>
     </w:p>
     <w:sectPr>
       <w:pgSz w:w="11906" w:h="16838"/>
-      <w:pgMar w:top="1417" w:right="1417" w:bottom="1417" w:left="1417" w:header="708" w:footer="708" w:gutter="0"/>
+      <w:pgMar w:top="1440" w:right="1440" w:bottom="1440" w:left="1440" w:header="708" w:footer="708" w:gutter="0"/>
+      <w:pgNumType w:start="0"/>
       <w:cols w:space="708"/>
+      <w:titlePg/>
       <w:docGrid w:linePitch="360"/>
     </w:sectPr>
   </w:body>
 </w:document>
 </file>
 
+<file path=word/endnotes.xml><?xml version="1.0" encoding="utf-8"?>
+<w:endnotes xmlns:wpc="http://schemas.microsoft.com/office/word/2010/wordprocessingCanvas" xmlns:cx="http://schemas.microsoft.com/office/drawing/2014/chartex" xmlns:cx1="http://schemas.microsoft.com/office/drawing/2015/9/8/chartex" xmlns:cx2="http://schemas.microsoft.com/office/drawing/2015/10/21/chartex" xmlns:cx3="http://schemas.microsoft.com/office/drawing/2016/5/9/chartex" xmlns:cx4="http://schemas.microsoft.com/office/drawing/2016/5/10/chartex" xmlns:cx5="http://schemas.microsoft.com/office/drawing/2016/5/11/chartex" xmlns:mc="http://schemas.openxmlformats.org/markup-compatibility/2006" xmlns:o="urn:schemas-microsoft-com:office:office" xmlns:r="http://schemas.openxmlformats.org/officeDocument/2006/relationships" xmlns:m="http://schemas.openxmlformats.org/officeDocument/2006/math" xmlns:v="urn:schemas-microsoft-com:vml" xmlns:wp14="http://schemas.microsoft.com/office/word/2010/wordprocessingDrawing" xmlns:wp="http://schemas.openxmlformats.org/drawingml/2006/wordprocessingDrawing" xmlns:w10="urn:schemas-microsoft-com:office:word" xmlns:w="http://schemas.openxmlformats.org/wordprocessingml/2006/main" xmlns:w14="http://schemas.microsoft.com/office/word/2010/wordml" xmlns:w15="http://schemas.microsoft.com/office/word/2012/wordml" xmlns:w16se="http://schemas.microsoft.com/office/word/2015/wordml/symex" xmlns:wpg="http://schemas.microsoft.com/office/word/2010/wordprocessingGroup" xmlns:wpi="http://schemas.microsoft.com/office/word/2010/wordprocessingInk" xmlns:wne="http://schemas.microsoft.com/office/word/2006/wordml" xmlns:wps="http://schemas.microsoft.com/office/word/2010/wordprocessingShape" mc:Ignorable="w14 w15 w16se wp14">
+  <w:endnote w:type="separator" w:id="-1">
+    <w:p>
+      <w:pPr>
+        <w:spacing w:after="0" w:line="240" w:lineRule="auto"/>
+      </w:pPr>
+      <w:r>
+        <w:separator/>
+      </w:r>
+    </w:p>
+  </w:endnote>
+  <w:endnote w:type="continuationSeparator" w:id="0">
+    <w:p>
+      <w:pPr>
+        <w:spacing w:after="0" w:line="240" w:lineRule="auto"/>
+      </w:pPr>
+      <w:r>
+        <w:continuationSeparator/>
+      </w:r>
+    </w:p>
+  </w:endnote>
+</w:endnotes>
+</file>
+
+<file path=word/footnotes.xml><?xml version="1.0" encoding="utf-8"?>
+<w:footnotes xmlns:wpc="http://schemas.microsoft.com/office/word/2010/wordprocessingCanvas" xmlns:cx="http://schemas.microsoft.com/office/drawing/2014/chartex" xmlns:cx1="http://schemas.microsoft.com/office/drawing/2015/9/8/chartex" xmlns:cx2="http://schemas.microsoft.com/office/drawing/2015/10/21/chartex" xmlns:cx3="http://schemas.microsoft.com/office/drawing/2016/5/9/chartex" xmlns:cx4="http://schemas.microsoft.com/office/drawing/2016/5/10/chartex" xmlns:cx5="http://schemas.microsoft.com/office/drawing/2016/5/11/chartex" xmlns:mc="http://schemas.openxmlformats.org/markup-compatibility/2006" xmlns:o="urn:schemas-microsoft-com:office:office" xmlns:r="http://schemas.openxmlformats.org/officeDocument/2006/relationships" xmlns:m="http://schemas.openxmlformats.org/officeDocument/2006/math" xmlns:v="urn:schemas-microsoft-com:vml" xmlns:wp14="http://schemas.microsoft.com/office/word/2010/wordprocessingDrawing" xmlns:wp="http://schemas.openxmlformats.org/drawingml/2006/wordprocessingDrawing" xmlns:w10="urn:schemas-microsoft-com:office:word" xmlns:w="http://schemas.openxmlformats.org/wordprocessingml/2006/main" xmlns:w14="http://schemas.microsoft.com/office/word/2010/wordml" xmlns:w15="http://schemas.microsoft.com/office/word/2012/wordml" xmlns:w16se="http://schemas.microsoft.com/office/word/2015/wordml/symex" xmlns:wpg="http://schemas.microsoft.com/office/word/2010/wordprocessingGroup" xmlns:wpi="http://schemas.microsoft.com/office/word/2010/wordprocessingInk" xmlns:wne="http://schemas.microsoft.com/office/word/2006/wordml" xmlns:wps="http://schemas.microsoft.com/office/word/2010/wordprocessingShape" mc:Ignorable="w14 w15 w16se wp14">
+  <w:footnote w:type="separator" w:id="-1">
+    <w:p>
+      <w:pPr>
+        <w:spacing w:after="0" w:line="240" w:lineRule="auto"/>
+      </w:pPr>
+      <w:r>
+        <w:separator/>
+      </w:r>
+    </w:p>
+  </w:footnote>
+  <w:footnote w:type="continuationSeparator" w:id="0">
+    <w:p>
+      <w:pPr>
+        <w:spacing w:after="0" w:line="240" w:lineRule="auto"/>
+      </w:pPr>
+      <w:r>
+        <w:continuationSeparator/>
+      </w:r>
+    </w:p>
+  </w:footnote>
+</w:footnotes>
+</file>
+
 <file path=word/styles.xml><?xml version="1.0" encoding="utf-8"?>
-<w:styles xmlns:mc="http://schemas.openxmlformats.org/markup-compatibility/2006" xmlns:r="http://schemas.openxmlformats.org/officeDocument/2006/relationships" xmlns:w="http://schemas.openxmlformats.org/wordprocessingml/2006/main" xmlns:w14="http://schemas.microsoft.com/office/word/2010/wordml" xmlns:w15="http://schemas.microsoft.com/office/word/2012/wordml" mc:Ignorable="w14 w15">
+<w:styles xmlns:mc="http://schemas.openxmlformats.org/markup-compatibility/2006" xmlns:r="http://schemas.openxmlformats.org/officeDocument/2006/relationships" xmlns:w="http://schemas.openxmlformats.org/wordprocessingml/2006/main" xmlns:w14="http://schemas.microsoft.com/office/word/2010/wordml" xmlns:w15="http://schemas.microsoft.com/office/word/2012/wordml" xmlns:w16se="http://schemas.microsoft.com/office/word/2015/wordml/symex" mc:Ignorable="w14 w15 w16se">
   <w:docDefaults>
     <w:rPrDefault>
       <w:rPr>
@@ -427,7 +1164,7 @@
       </w:pPr>
     </w:pPrDefault>
   </w:docDefaults>
-  <w:latentStyles w:defLockedState="0" w:defUIPriority="99" w:defSemiHidden="0" w:defUnhideWhenUsed="0" w:defQFormat="0" w:count="371">
+  <w:latentStyles w:defLockedState="0" w:defUIPriority="99" w:defSemiHidden="0" w:defUnhideWhenUsed="0" w:defQFormat="0" w:count="374">
     <w:lsdException w:name="Normal" w:uiPriority="0" w:qFormat="1"/>
     <w:lsdException w:name="heading 1" w:uiPriority="9" w:qFormat="1"/>
     <w:lsdException w:name="heading 2" w:semiHidden="1" w:uiPriority="9" w:unhideWhenUsed="1" w:qFormat="1"/>
@@ -799,21 +1536,21 @@
     <w:lsdException w:name="List Table 5 Dark Accent 6" w:uiPriority="50"/>
     <w:lsdException w:name="List Table 6 Colorful Accent 6" w:uiPriority="51"/>
     <w:lsdException w:name="List Table 7 Colorful Accent 6" w:uiPriority="52"/>
+    <w:lsdException w:name="Mention" w:semiHidden="1" w:unhideWhenUsed="1"/>
+    <w:lsdException w:name="Smart Hyperlink" w:semiHidden="1" w:unhideWhenUsed="1"/>
+    <w:lsdException w:name="Hashtag" w:semiHidden="1" w:unhideWhenUsed="1"/>
   </w:latentStyles>
-  <w:style w:type="paragraph" w:default="1" w:styleId="Standaard">
+  <w:style w:type="paragraph" w:default="1" w:styleId="Normal">
     <w:name w:val="Normal"/>
     <w:qFormat/>
-    <w:rPr>
-      <w:lang w:val="en-GB"/>
-    </w:rPr>
   </w:style>
-  <w:style w:type="character" w:default="1" w:styleId="Standaardalinea-lettertype">
+  <w:style w:type="character" w:default="1" w:styleId="DefaultParagraphFont">
     <w:name w:val="Default Paragraph Font"/>
     <w:uiPriority w:val="1"/>
     <w:semiHidden/>
     <w:unhideWhenUsed/>
   </w:style>
-  <w:style w:type="table" w:default="1" w:styleId="Standaardtabel">
+  <w:style w:type="table" w:default="1" w:styleId="TableNormal">
     <w:name w:val="Normal Table"/>
     <w:uiPriority w:val="99"/>
     <w:semiHidden/>
@@ -828,44 +1565,88 @@
       </w:tblCellMar>
     </w:tblPr>
   </w:style>
-  <w:style w:type="numbering" w:default="1" w:styleId="Geenlijst">
+  <w:style w:type="numbering" w:default="1" w:styleId="NoList">
     <w:name w:val="No List"/>
     <w:uiPriority w:val="99"/>
     <w:semiHidden/>
     <w:unhideWhenUsed/>
   </w:style>
-  <w:style w:type="paragraph" w:styleId="Geenafstand">
+  <w:style w:type="paragraph" w:styleId="NoSpacing">
     <w:name w:val="No Spacing"/>
-    <w:link w:val="GeenafstandChar"/>
+    <w:link w:val="NoSpacingChar"/>
     <w:uiPriority w:val="1"/>
     <w:qFormat/>
-    <w:rsid w:val="001C6833"/>
+    <w:rsid w:val="0071770C"/>
     <w:pPr>
       <w:spacing w:after="0" w:line="240" w:lineRule="auto"/>
     </w:pPr>
     <w:rPr>
       <w:rFonts w:eastAsiaTheme="minorEastAsia"/>
-      <w:lang w:eastAsia="nl-NL"/>
+      <w:lang w:val="en-US"/>
     </w:rPr>
   </w:style>
-  <w:style w:type="character" w:customStyle="1" w:styleId="GeenafstandChar">
-    <w:name w:val="Geen afstand Char"/>
-    <w:basedOn w:val="Standaardalinea-lettertype"/>
-    <w:link w:val="Geenafstand"/>
+  <w:style w:type="character" w:customStyle="1" w:styleId="NoSpacingChar">
+    <w:name w:val="No Spacing Char"/>
+    <w:basedOn w:val="DefaultParagraphFont"/>
+    <w:link w:val="NoSpacing"/>
     <w:uiPriority w:val="1"/>
-    <w:rsid w:val="001C6833"/>
+    <w:rsid w:val="0071770C"/>
     <w:rPr>
       <w:rFonts w:eastAsiaTheme="minorEastAsia"/>
-      <w:lang w:eastAsia="nl-NL"/>
+      <w:lang w:val="en-US"/>
     </w:rPr>
+  </w:style>
+  <w:style w:type="paragraph" w:styleId="Header">
+    <w:name w:val="header"/>
+    <w:basedOn w:val="Normal"/>
+    <w:link w:val="HeaderChar"/>
+    <w:uiPriority w:val="99"/>
+    <w:unhideWhenUsed/>
+    <w:rsid w:val="0071770C"/>
+    <w:pPr>
+      <w:tabs>
+        <w:tab w:val="center" w:pos="4513"/>
+        <w:tab w:val="right" w:pos="9026"/>
+      </w:tabs>
+      <w:spacing w:after="0" w:line="240" w:lineRule="auto"/>
+    </w:pPr>
+  </w:style>
+  <w:style w:type="character" w:customStyle="1" w:styleId="HeaderChar">
+    <w:name w:val="Header Char"/>
+    <w:basedOn w:val="DefaultParagraphFont"/>
+    <w:link w:val="Header"/>
+    <w:uiPriority w:val="99"/>
+    <w:rsid w:val="0071770C"/>
+  </w:style>
+  <w:style w:type="paragraph" w:styleId="Footer">
+    <w:name w:val="footer"/>
+    <w:basedOn w:val="Normal"/>
+    <w:link w:val="FooterChar"/>
+    <w:uiPriority w:val="99"/>
+    <w:unhideWhenUsed/>
+    <w:rsid w:val="0071770C"/>
+    <w:pPr>
+      <w:tabs>
+        <w:tab w:val="center" w:pos="4513"/>
+        <w:tab w:val="right" w:pos="9026"/>
+      </w:tabs>
+      <w:spacing w:after="0" w:line="240" w:lineRule="auto"/>
+    </w:pPr>
+  </w:style>
+  <w:style w:type="character" w:customStyle="1" w:styleId="FooterChar">
+    <w:name w:val="Footer Char"/>
+    <w:basedOn w:val="DefaultParagraphFont"/>
+    <w:link w:val="Footer"/>
+    <w:uiPriority w:val="99"/>
+    <w:rsid w:val="0071770C"/>
   </w:style>
 </w:styles>
 </file>
 
 <file path=word/theme/theme1.xml><?xml version="1.0" encoding="utf-8"?>
-<a:theme xmlns:a="http://schemas.openxmlformats.org/drawingml/2006/main" name="Kantoorthema">
+<a:theme xmlns:a="http://schemas.openxmlformats.org/drawingml/2006/main" name="Office Theme">
   <a:themeElements>
-    <a:clrScheme name="Kantoor">
+    <a:clrScheme name="Office">
       <a:dk1>
         <a:sysClr val="windowText" lastClr="000000"/>
       </a:dk1>
@@ -879,7 +1660,7 @@
         <a:srgbClr val="E7E6E6"/>
       </a:lt2>
       <a:accent1>
-        <a:srgbClr val="5B9BD5"/>
+        <a:srgbClr val="4472C4"/>
       </a:accent1>
       <a:accent2>
         <a:srgbClr val="ED7D31"/>
@@ -891,7 +1672,7 @@
         <a:srgbClr val="FFC000"/>
       </a:accent4>
       <a:accent5>
-        <a:srgbClr val="4472C4"/>
+        <a:srgbClr val="5B9BD5"/>
       </a:accent5>
       <a:accent6>
         <a:srgbClr val="70AD47"/>
@@ -903,7 +1684,7 @@
         <a:srgbClr val="954F72"/>
       </a:folHlink>
     </a:clrScheme>
-    <a:fontScheme name="Kantoor">
+    <a:fontScheme name="Office">
       <a:majorFont>
         <a:latin typeface="Calibri Light" panose="020F0302020204030204"/>
         <a:ea typeface=""/>
@@ -975,7 +1756,7 @@
         <a:font script="Geor" typeface="Sylfaen"/>
       </a:minorFont>
     </a:fontScheme>
-    <a:fmtScheme name="Kantoor">
+    <a:fmtScheme name="Office">
       <a:fillStyleLst>
         <a:solidFill>
           <a:schemeClr val="phClr"/>

</xml_diff>